<commit_message>
FirstDraft of the GUI's for the Redstone AE system
</commit_message>
<xml_diff>
--- a/CraftingProcessingUnit.docx
+++ b/CraftingProcessingUnit.docx
@@ -3,26 +3,35 @@
 <w:document xmlns:wpc="http://schemas.microsoft.com/office/word/2010/wordprocessingCanvas" xmlns:cx="http://schemas.microsoft.com/office/drawing/2014/chartex" xmlns:cx1="http://schemas.microsoft.com/office/drawing/2015/9/8/chartex" xmlns:cx2="http://schemas.microsoft.com/office/drawing/2015/10/21/chartex" xmlns:cx3="http://schemas.microsoft.com/office/drawing/2016/5/9/chartex" xmlns:cx4="http://schemas.microsoft.com/office/drawing/2016/5/10/chartex" xmlns:cx5="http://schemas.microsoft.com/office/drawing/2016/5/11/chartex" xmlns:cx6="http://schemas.microsoft.com/office/drawing/2016/5/12/chartex" xmlns:cx7="http://schemas.microsoft.com/office/drawing/2016/5/13/chartex" xmlns:cx8="http://schemas.microsoft.com/office/drawing/2016/5/14/chartex" xmlns:mc="http://schemas.openxmlformats.org/markup-compatibility/2006" xmlns:aink="http://schemas.microsoft.com/office/drawing/2016/ink" xmlns:am3d="http://schemas.microsoft.com/office/drawing/2017/model3d" xmlns:o="urn:schemas-microsoft-com:office:office" xmlns:oel="http://schemas.microsoft.com/office/2019/extlst" xmlns:r="http://schemas.openxmlformats.org/officeDocument/2006/relationships" xmlns:m="http://schemas.openxmlformats.org/officeDocument/2006/math" xmlns:v="urn:schemas-microsoft-com:vml" xmlns:wp14="http://schemas.microsoft.com/office/word/2010/wordprocessingDrawing" xmlns:wp="http://schemas.openxmlformats.org/drawingml/2006/wordprocessingDrawing" xmlns:w10="urn:schemas-microsoft-com:office:word" xmlns:w="http://schemas.openxmlformats.org/wordprocessingml/2006/main" xmlns:w14="http://schemas.microsoft.com/office/word/2010/wordml" xmlns:w15="http://schemas.microsoft.com/office/word/2012/wordml" xmlns:w16cex="http://schemas.microsoft.com/office/word/2018/wordml/cex" xmlns:w16cid="http://schemas.microsoft.com/office/word/2016/wordml/cid" xmlns:w16="http://schemas.microsoft.com/office/word/2018/wordml" xmlns:w16du="http://schemas.microsoft.com/office/word/2023/wordml/word16du" xmlns:w16sdtdh="http://schemas.microsoft.com/office/word/2020/wordml/sdtdatahash" xmlns:w16se="http://schemas.microsoft.com/office/word/2015/wordml/symex" xmlns:wpg="http://schemas.microsoft.com/office/word/2010/wordprocessingGroup" xmlns:wpi="http://schemas.microsoft.com/office/word/2010/wordprocessingInk" xmlns:wne="http://schemas.microsoft.com/office/word/2006/wordml" xmlns:wps="http://schemas.microsoft.com/office/word/2010/wordprocessingShape" mc:Ignorable="w14 w15 w16se w16cid w16 w16cex w16sdtdh w16du wp14">
   <w:body>
     <w:p>
+      <w:pPr>
+        <w:pStyle w:val="NormalWeb"/>
+      </w:pPr>
       <w:r>
         <w:t>IO</w:t>
       </w:r>
     </w:p>
     <w:p>
+      <w:pPr>
+        <w:pStyle w:val="NormalWeb"/>
+      </w:pPr>
       <w:r>
         <w:t>Crafting Terminal:</w:t>
       </w:r>
     </w:p>
     <w:p>
+      <w:pPr>
+        <w:pStyle w:val="NormalWeb"/>
+      </w:pPr>
       <w:r>
         <w:t>Inputs:</w:t>
       </w:r>
     </w:p>
     <w:p>
       <w:pPr>
-        <w:pStyle w:val="ListParagraph"/>
+        <w:pStyle w:val="NormalWeb"/>
         <w:numPr>
           <w:ilvl w:val="0"/>
-          <w:numId w:val="1"/>
+          <w:numId w:val="9"/>
         </w:numPr>
       </w:pPr>
       <w:r>
@@ -31,255 +40,218 @@
     </w:p>
     <w:p>
       <w:pPr>
-        <w:pStyle w:val="ListParagraph"/>
+        <w:pStyle w:val="NormalWeb"/>
         <w:numPr>
           <w:ilvl w:val="1"/>
-          <w:numId w:val="1"/>
-        </w:numPr>
-      </w:pPr>
-      <w:r>
-        <w:t xml:space="preserve">This is likely a storage place full of all the items that are programed into the </w:t>
-      </w:r>
-      <w:proofErr w:type="gramStart"/>
-      <w:r>
-        <w:t>system</w:t>
-      </w:r>
-      <w:proofErr w:type="gramEnd"/>
-    </w:p>
-    <w:p>
-      <w:pPr>
-        <w:pStyle w:val="ListParagraph"/>
+          <w:numId w:val="9"/>
+        </w:numPr>
+      </w:pPr>
+      <w:r>
+        <w:t xml:space="preserve">This is likely a storage place full of all the items that are programmed into the system. In the Minecraft version, it will be a chest full of all the programmed items that the </w:t>
+      </w:r>
+      <w:proofErr w:type="spellStart"/>
+      <w:r>
+        <w:t>CraftingProcessingUnit</w:t>
+      </w:r>
+      <w:proofErr w:type="spellEnd"/>
+      <w:r>
+        <w:t xml:space="preserve"> can craft. The names of those items will be a 10-bit memory address, stored in binary. In the program version, it will just be a button that, when clicked, will change from one to zero and from zero to one.</w:t>
+      </w:r>
+    </w:p>
+    <w:p>
+      <w:pPr>
+        <w:pStyle w:val="NormalWeb"/>
         <w:numPr>
           <w:ilvl w:val="0"/>
-          <w:numId w:val="1"/>
-        </w:numPr>
-      </w:pPr>
-      <w:r>
-        <w:t xml:space="preserve">Craft </w:t>
-      </w:r>
-      <w:proofErr w:type="gramStart"/>
-      <w:r>
-        <w:t>button</w:t>
-      </w:r>
-      <w:proofErr w:type="gramEnd"/>
-    </w:p>
-    <w:p>
-      <w:pPr>
-        <w:pStyle w:val="ListParagraph"/>
+          <w:numId w:val="9"/>
+        </w:numPr>
+      </w:pPr>
+      <w:r>
+        <w:t>Number of items wanted panel</w:t>
+      </w:r>
+    </w:p>
+    <w:p>
+      <w:pPr>
+        <w:pStyle w:val="NormalWeb"/>
         <w:numPr>
           <w:ilvl w:val="1"/>
-          <w:numId w:val="1"/>
-        </w:numPr>
-      </w:pPr>
-      <w:r>
-        <w:t xml:space="preserve">A button that tells the system to craft the </w:t>
-      </w:r>
-      <w:proofErr w:type="gramStart"/>
-      <w:r>
-        <w:t>amount</w:t>
-      </w:r>
-      <w:proofErr w:type="gramEnd"/>
-      <w:r>
-        <w:t xml:space="preserve"> of items the user chose to craft</w:t>
-      </w:r>
-    </w:p>
-    <w:p>
-      <w:pPr>
-        <w:pStyle w:val="ListParagraph"/>
+          <w:numId w:val="9"/>
+        </w:numPr>
+      </w:pPr>
+      <w:r>
+        <w:t>A place where the user chooses how many items they need from the system. This is imagined as a number pad of buttons that, when pressed, act like a microwave seven-segment display. The maximum amount of items that can be requested from the system will be 9,999, so four seven-segment displays are used. The keypad layout resembles a typical numeric keypad for ease of use.</w:t>
+      </w:r>
+    </w:p>
+    <w:p>
+      <w:pPr>
+        <w:pStyle w:val="NormalWeb"/>
         <w:numPr>
           <w:ilvl w:val="0"/>
-          <w:numId w:val="1"/>
-        </w:numPr>
-      </w:pPr>
-      <w:r>
-        <w:t xml:space="preserve">Number of items wanted </w:t>
-      </w:r>
-      <w:proofErr w:type="gramStart"/>
-      <w:r>
-        <w:t>panel</w:t>
-      </w:r>
-      <w:proofErr w:type="gramEnd"/>
-    </w:p>
-    <w:p>
-      <w:pPr>
-        <w:pStyle w:val="ListParagraph"/>
+          <w:numId w:val="9"/>
+        </w:numPr>
+      </w:pPr>
+      <w:r>
+        <w:t>Craft button</w:t>
+      </w:r>
+    </w:p>
+    <w:p>
+      <w:pPr>
+        <w:pStyle w:val="NormalWeb"/>
         <w:numPr>
           <w:ilvl w:val="1"/>
-          <w:numId w:val="1"/>
-        </w:numPr>
-      </w:pPr>
-      <w:r>
-        <w:t xml:space="preserve">A place where the user chooses how many </w:t>
-      </w:r>
-      <w:proofErr w:type="gramStart"/>
-      <w:r>
-        <w:t>items</w:t>
-      </w:r>
-      <w:proofErr w:type="gramEnd"/>
-      <w:r>
-        <w:t xml:space="preserve"> they need from the system</w:t>
-      </w:r>
-    </w:p>
-    <w:p>
+          <w:numId w:val="9"/>
+        </w:numPr>
+      </w:pPr>
+      <w:r>
+        <w:t>A button that tells the system to craft the number of items the user chose to craft.</w:t>
+      </w:r>
+    </w:p>
+    <w:p>
+      <w:pPr>
+        <w:pStyle w:val="NormalWeb"/>
+        <w:numPr>
+          <w:ilvl w:val="0"/>
+          <w:numId w:val="9"/>
+        </w:numPr>
+      </w:pPr>
+      <w:r>
+        <w:t>Clear button</w:t>
+      </w:r>
+    </w:p>
+    <w:p>
+      <w:pPr>
+        <w:pStyle w:val="NormalWeb"/>
+        <w:numPr>
+          <w:ilvl w:val="1"/>
+          <w:numId w:val="9"/>
+        </w:numPr>
+      </w:pPr>
+      <w:r>
+        <w:t>This button clears all the information in the inputs and the outputs.</w:t>
+      </w:r>
+    </w:p>
+    <w:p>
+      <w:pPr>
+        <w:pStyle w:val="NormalWeb"/>
+      </w:pPr>
       <w:r>
         <w:t>Outputs:</w:t>
       </w:r>
     </w:p>
     <w:p>
       <w:pPr>
-        <w:pStyle w:val="ListParagraph"/>
+        <w:pStyle w:val="NormalWeb"/>
         <w:numPr>
           <w:ilvl w:val="0"/>
-          <w:numId w:val="2"/>
-        </w:numPr>
-      </w:pPr>
-      <w:r>
-        <w:t xml:space="preserve">How many of the selected </w:t>
-      </w:r>
-      <w:proofErr w:type="gramStart"/>
-      <w:r>
-        <w:t>item</w:t>
-      </w:r>
-      <w:proofErr w:type="gramEnd"/>
-      <w:r>
-        <w:t xml:space="preserve"> do we already have in storage</w:t>
-      </w:r>
-      <w:r>
-        <w:t>?</w:t>
-      </w:r>
-    </w:p>
-    <w:p>
-      <w:pPr>
-        <w:pStyle w:val="ListParagraph"/>
+          <w:numId w:val="10"/>
+        </w:numPr>
+      </w:pPr>
+      <w:r>
+        <w:t>How many of the selected item do we already have in storage?</w:t>
+      </w:r>
+    </w:p>
+    <w:p>
+      <w:pPr>
+        <w:pStyle w:val="NormalWeb"/>
         <w:numPr>
           <w:ilvl w:val="1"/>
-          <w:numId w:val="2"/>
-        </w:numPr>
-      </w:pPr>
-      <w:r>
-        <w:t xml:space="preserve">If we have the </w:t>
-      </w:r>
-      <w:proofErr w:type="gramStart"/>
-      <w:r>
-        <w:t>amount</w:t>
-      </w:r>
-      <w:proofErr w:type="gramEnd"/>
-      <w:r>
-        <w:t xml:space="preserve"> of items the user wants </w:t>
-      </w:r>
-      <w:r>
-        <w:t>to craft</w:t>
-      </w:r>
-      <w:r>
-        <w:t xml:space="preserve"> already in storage then just ship those items to the user</w:t>
-      </w:r>
-      <w:r>
-        <w:t xml:space="preserve">. If there is any at all in storage use them then craft the remaining items needed to </w:t>
-      </w:r>
-      <w:proofErr w:type="spellStart"/>
-      <w:r>
-        <w:t>fufill</w:t>
-      </w:r>
-      <w:proofErr w:type="spellEnd"/>
-      <w:r>
-        <w:t xml:space="preserve"> the </w:t>
-      </w:r>
-      <w:proofErr w:type="gramStart"/>
-      <w:r>
-        <w:t>users</w:t>
-      </w:r>
-      <w:proofErr w:type="gramEnd"/>
-      <w:r>
-        <w:t xml:space="preserve"> requests</w:t>
-      </w:r>
-    </w:p>
-    <w:p>
-      <w:pPr>
-        <w:pStyle w:val="ListParagraph"/>
+          <w:numId w:val="10"/>
+        </w:numPr>
+      </w:pPr>
+      <w:r>
+        <w:t>If we have the amount of items the user wants to craft already in storage, then just ship those items to the user. If there is any at all in storage, use them, then craft the remaining items needed to fulfill the user's requests.</w:t>
+      </w:r>
+    </w:p>
+    <w:p>
+      <w:pPr>
+        <w:pStyle w:val="NormalWeb"/>
         <w:numPr>
           <w:ilvl w:val="0"/>
-          <w:numId w:val="2"/>
-        </w:numPr>
-      </w:pPr>
-      <w:r>
-        <w:t xml:space="preserve">How many of the selected items are currently </w:t>
-      </w:r>
-      <w:r>
-        <w:t>able to be crafted</w:t>
-      </w:r>
-      <w:r>
-        <w:t xml:space="preserve"> </w:t>
-      </w:r>
-      <w:proofErr w:type="gramStart"/>
-      <w:r>
-        <w:t>taking into account</w:t>
-      </w:r>
-      <w:proofErr w:type="gramEnd"/>
-      <w:r>
-        <w:t xml:space="preserve"> all dependencies</w:t>
-      </w:r>
-      <w:r>
-        <w:t>?</w:t>
-      </w:r>
-    </w:p>
-    <w:p>
-      <w:pPr>
-        <w:pStyle w:val="ListParagraph"/>
+          <w:numId w:val="10"/>
+        </w:numPr>
+      </w:pPr>
+      <w:r>
+        <w:t>How many of the selected items are currently able to be crafted, taking into account all dependencies?</w:t>
+      </w:r>
+    </w:p>
+    <w:p>
+      <w:pPr>
+        <w:pStyle w:val="NormalWeb"/>
         <w:numPr>
           <w:ilvl w:val="1"/>
-          <w:numId w:val="2"/>
-        </w:numPr>
-      </w:pPr>
-      <w:r>
-        <w:t>If we are crafting a Birch Door and we don’t have any birch wood, then see if we have a birch wood recipe, if so see if enough birch logs exist to craft the birch wood required to craft the birch door.</w:t>
-      </w:r>
-    </w:p>
-    <w:p>
-      <w:pPr>
-        <w:pStyle w:val="ListParagraph"/>
+          <w:numId w:val="10"/>
+        </w:numPr>
+      </w:pPr>
+      <w:r>
+        <w:t>If we are crafting a Birch Door and we don’t have any birch wood, then see if we have a birch wood recipe. If so, see if enough birch logs exist to craft the birch wood required to craft the birch door.</w:t>
+      </w:r>
+    </w:p>
+    <w:p>
+      <w:pPr>
+        <w:pStyle w:val="NormalWeb"/>
         <w:numPr>
           <w:ilvl w:val="1"/>
-          <w:numId w:val="2"/>
-        </w:numPr>
-      </w:pPr>
-      <w:r>
-        <w:t xml:space="preserve">If we are crafting a Blast Furness: 1. request a </w:t>
-      </w:r>
-      <w:proofErr w:type="spellStart"/>
-      <w:r>
-        <w:t>furness</w:t>
-      </w:r>
-      <w:proofErr w:type="spellEnd"/>
-      <w:r>
-        <w:t xml:space="preserve"> from storage, if one exists get it, else make one. 2. Request 5 smooth stone from storage, if none exist smelt 5 smooth </w:t>
-      </w:r>
-      <w:proofErr w:type="gramStart"/>
-      <w:r>
-        <w:t>stone, if</w:t>
-      </w:r>
-      <w:proofErr w:type="gramEnd"/>
-      <w:r>
-        <w:t xml:space="preserve"> none exist 5 smelt cobble stone. 3. Request iron from storage, if none exist look at the recipes for iron known, if we choose to smelt ores do that, if we choose to craft iron blocks into 9 iron ingots take three and store the rest in storage.</w:t>
-      </w:r>
-    </w:p>
-    <w:p>
-      <w:pPr>
-        <w:pStyle w:val="ListParagraph"/>
+          <w:numId w:val="10"/>
+        </w:numPr>
+      </w:pPr>
+      <w:r>
+        <w:t>If we are crafting a Blast Furnace:</w:t>
+      </w:r>
+    </w:p>
+    <w:p>
+      <w:pPr>
+        <w:pStyle w:val="NormalWeb"/>
+        <w:numPr>
+          <w:ilvl w:val="2"/>
+          <w:numId w:val="10"/>
+        </w:numPr>
+      </w:pPr>
+      <w:r>
+        <w:t>Request a furnace from storage. If one exists, get it; otherwise, make one.</w:t>
+      </w:r>
+    </w:p>
+    <w:p>
+      <w:pPr>
+        <w:pStyle w:val="NormalWeb"/>
+        <w:numPr>
+          <w:ilvl w:val="2"/>
+          <w:numId w:val="10"/>
+        </w:numPr>
+      </w:pPr>
+      <w:r>
+        <w:t>Request 5 smooth stones from storage. If none exist, smelt 5 smooth stones; if none exist, smelt 5 cobblestones.</w:t>
+      </w:r>
+    </w:p>
+    <w:p>
+      <w:pPr>
+        <w:pStyle w:val="NormalWeb"/>
+        <w:numPr>
+          <w:ilvl w:val="2"/>
+          <w:numId w:val="10"/>
+        </w:numPr>
+      </w:pPr>
+      <w:r>
+        <w:t>Request iron from storage. If none exist, look at the recipes for iron known. If we choose to smelt ores, do that; if we choose to craft iron blocks into 9 iron ingots, take three and store the rest in storage.</w:t>
+      </w:r>
+    </w:p>
+    <w:p>
+      <w:pPr>
+        <w:pStyle w:val="NormalWeb"/>
         <w:numPr>
           <w:ilvl w:val="1"/>
-          <w:numId w:val="2"/>
-        </w:numPr>
-      </w:pPr>
-      <w:r>
-        <w:t>If the system does not have the ability to craft the amount the user wants the system will not do anything</w:t>
-      </w:r>
-    </w:p>
-    <w:p>
-      <w:pPr>
-        <w:pStyle w:val="ListParagraph"/>
+          <w:numId w:val="10"/>
+        </w:numPr>
+      </w:pPr>
+      <w:r>
+        <w:t>If the system does not have the ability to craft the number the user wants, the system will not do anything.</w:t>
+      </w:r>
+    </w:p>
+    <w:p>
+      <w:pPr>
+        <w:pStyle w:val="NormalWeb"/>
         <w:numPr>
           <w:ilvl w:val="0"/>
-          <w:numId w:val="2"/>
+          <w:numId w:val="10"/>
         </w:numPr>
       </w:pPr>
       <w:r>
@@ -288,98 +260,78 @@
     </w:p>
     <w:p>
       <w:pPr>
-        <w:pStyle w:val="ListParagraph"/>
+        <w:pStyle w:val="NormalWeb"/>
         <w:numPr>
           <w:ilvl w:val="1"/>
-          <w:numId w:val="2"/>
-        </w:numPr>
-      </w:pPr>
-      <w:r>
-        <w:t xml:space="preserve">If the system is currently </w:t>
-      </w:r>
-      <w:r>
-        <w:t>being crafted</w:t>
-      </w:r>
-      <w:r>
-        <w:t>,</w:t>
-      </w:r>
-      <w:r>
-        <w:t xml:space="preserve"> the system will NOT accept any new </w:t>
-      </w:r>
-      <w:r>
-        <w:t>jobs</w:t>
-      </w:r>
-      <w:r>
-        <w:t>.</w:t>
-      </w:r>
-    </w:p>
-    <w:p>
-      <w:pPr>
-        <w:pStyle w:val="ListParagraph"/>
+          <w:numId w:val="10"/>
+        </w:numPr>
+      </w:pPr>
+      <w:r>
+        <w:t>If the system is currently crafting, it will NOT accept any new jobs. This is just a lamp that is on if the system is busy.</w:t>
+      </w:r>
+    </w:p>
+    <w:p>
+      <w:pPr>
+        <w:pStyle w:val="NormalWeb"/>
         <w:numPr>
           <w:ilvl w:val="0"/>
-          <w:numId w:val="2"/>
-        </w:numPr>
-      </w:pPr>
-      <w:r>
-        <w:t>Amount</w:t>
-      </w:r>
-      <w:r>
-        <w:t xml:space="preserve"> remaining to be crafted:</w:t>
-      </w:r>
-    </w:p>
-    <w:p>
-      <w:pPr>
-        <w:pStyle w:val="ListParagraph"/>
+          <w:numId w:val="10"/>
+        </w:numPr>
+      </w:pPr>
+      <w:r>
+        <w:lastRenderedPageBreak/>
+        <w:t>Amount remaining to be crafted:</w:t>
+      </w:r>
+    </w:p>
+    <w:p>
+      <w:pPr>
+        <w:pStyle w:val="NormalWeb"/>
         <w:numPr>
           <w:ilvl w:val="1"/>
-          <w:numId w:val="2"/>
-        </w:numPr>
-      </w:pPr>
-      <w:r>
-        <w:t xml:space="preserve">A panel that will display the </w:t>
-      </w:r>
-      <w:r>
-        <w:t>number</w:t>
-      </w:r>
-      <w:r>
-        <w:t xml:space="preserve"> of items the still need to be </w:t>
-      </w:r>
-      <w:r>
-        <w:t>crafted.</w:t>
-      </w:r>
-    </w:p>
-    <w:p>
-      <w:pPr>
-        <w:pStyle w:val="ListParagraph"/>
-        <w:numPr>
-          <w:ilvl w:val="1"/>
-          <w:numId w:val="2"/>
-        </w:numPr>
-      </w:pPr>
-    </w:p>
-    <w:p>
+          <w:numId w:val="10"/>
+        </w:numPr>
+      </w:pPr>
+      <w:r>
+        <w:t>A seven-segment display panel that shows the number of items still needed to be crafted.</w:t>
+      </w:r>
+    </w:p>
+    <w:p>
+      <w:pPr>
+        <w:rPr>
+          <w:rFonts w:ascii="Times New Roman" w:eastAsia="Times New Roman" w:hAnsi="Times New Roman" w:cs="Times New Roman"/>
+          <w:kern w:val="0"/>
+          <w:sz w:val="24"/>
+          <w:szCs w:val="24"/>
+          <w14:ligatures w14:val="none"/>
+        </w:rPr>
+      </w:pPr>
       <w:r>
         <w:br w:type="page"/>
       </w:r>
     </w:p>
     <w:p>
+      <w:pPr>
+        <w:pStyle w:val="NormalWeb"/>
+      </w:pPr>
       <w:r>
         <w:lastRenderedPageBreak/>
         <w:t>Recipe Terminal:</w:t>
       </w:r>
     </w:p>
     <w:p>
+      <w:pPr>
+        <w:pStyle w:val="NormalWeb"/>
+      </w:pPr>
       <w:r>
         <w:t>Inputs:</w:t>
       </w:r>
     </w:p>
     <w:p>
       <w:pPr>
-        <w:pStyle w:val="ListParagraph"/>
+        <w:pStyle w:val="NormalWeb"/>
         <w:numPr>
           <w:ilvl w:val="0"/>
-          <w:numId w:val="7"/>
+          <w:numId w:val="11"/>
         </w:numPr>
       </w:pPr>
       <w:r>
@@ -388,67 +340,99 @@
     </w:p>
     <w:p>
       <w:pPr>
-        <w:pStyle w:val="ListParagraph"/>
+        <w:pStyle w:val="NormalWeb"/>
+        <w:numPr>
+          <w:ilvl w:val="1"/>
+          <w:numId w:val="11"/>
+        </w:numPr>
+      </w:pPr>
+      <w:r>
+        <w:t xml:space="preserve">This is a toggle button; off is crafting, on is smelting, and the default is </w:t>
+      </w:r>
+      <w:proofErr w:type="spellStart"/>
+      <w:r>
+        <w:t>off.</w:t>
+      </w:r>
+      <w:proofErr w:type="spellEnd"/>
+    </w:p>
+    <w:p>
+      <w:pPr>
+        <w:pStyle w:val="NormalWeb"/>
         <w:numPr>
           <w:ilvl w:val="0"/>
-          <w:numId w:val="7"/>
-        </w:numPr>
-      </w:pPr>
-      <w:r>
-        <w:t>If crafting</w:t>
-      </w:r>
-      <w:r>
-        <w:t>,</w:t>
-      </w:r>
-      <w:r>
-        <w:t xml:space="preserve"> 9 addresses to items</w:t>
-      </w:r>
-      <w:r>
-        <w:t xml:space="preserve"> in storage</w:t>
-      </w:r>
-      <w:r>
-        <w:t>.</w:t>
-      </w:r>
-    </w:p>
-    <w:p>
-      <w:pPr>
-        <w:pStyle w:val="ListParagraph"/>
+          <w:numId w:val="11"/>
+        </w:numPr>
+      </w:pPr>
+      <w:r>
+        <w:t>If crafting, we need 9 addresses to items in storage.</w:t>
+      </w:r>
+    </w:p>
+    <w:p>
+      <w:pPr>
+        <w:pStyle w:val="NormalWeb"/>
+        <w:numPr>
+          <w:ilvl w:val="1"/>
+          <w:numId w:val="11"/>
+        </w:numPr>
+      </w:pPr>
+      <w:r>
+        <w:t>The UI has 10 bits that act the same way as in the Crafting Terminal. However, this time there is a button that will rotate through each of the inputs and outputs. There will be a seven-segment display that starts up at 1. If we input addresses into the system and click the button, it will count up to 2, and so on. The important thing is that when the button is clicked and the values are all changed back to their default values of zero, it remembers them so that when the button is pressed enough times to roll over from 9 to 1, 1 will have the original values placed inside.</w:t>
+      </w:r>
+    </w:p>
+    <w:p>
+      <w:pPr>
+        <w:pStyle w:val="NormalWeb"/>
         <w:numPr>
           <w:ilvl w:val="0"/>
-          <w:numId w:val="7"/>
-        </w:numPr>
-      </w:pPr>
-      <w:r>
-        <w:t>If smelting</w:t>
-      </w:r>
-      <w:r>
-        <w:t>,</w:t>
-      </w:r>
-      <w:r>
-        <w:t xml:space="preserve"> 1 address to the items being </w:t>
-      </w:r>
-      <w:r>
-        <w:t>smelted.</w:t>
-      </w:r>
-    </w:p>
-    <w:p>
-      <w:pPr>
-        <w:pStyle w:val="ListParagraph"/>
+          <w:numId w:val="11"/>
+        </w:numPr>
+      </w:pPr>
+      <w:r>
+        <w:t>If smelting, we need 1 address to the items being smelted.</w:t>
+      </w:r>
+    </w:p>
+    <w:p>
+      <w:pPr>
+        <w:pStyle w:val="NormalWeb"/>
+        <w:numPr>
+          <w:ilvl w:val="1"/>
+          <w:numId w:val="11"/>
+        </w:numPr>
+      </w:pPr>
+      <w:r>
+        <w:t>This uses the same buttons as the previous ones, except when smelting there is only one input item, so we only have to remember the singular address. This means that if the crafting/smelting button is on, the switch address being put in will get disabled, and only the first address will get sent to the greater program later.</w:t>
+      </w:r>
+    </w:p>
+    <w:p>
+      <w:pPr>
+        <w:pStyle w:val="NormalWeb"/>
         <w:numPr>
           <w:ilvl w:val="0"/>
-          <w:numId w:val="7"/>
-        </w:numPr>
-      </w:pPr>
-      <w:r>
-        <w:t>If crafting, Amount of resource made per craft.</w:t>
-      </w:r>
-    </w:p>
-    <w:p>
-      <w:pPr>
-        <w:pStyle w:val="ListParagraph"/>
+          <w:numId w:val="11"/>
+        </w:numPr>
+      </w:pPr>
+      <w:r>
+        <w:t>If crafting, amount of resource made per craft.</w:t>
+      </w:r>
+    </w:p>
+    <w:p>
+      <w:pPr>
+        <w:pStyle w:val="NormalWeb"/>
+        <w:numPr>
+          <w:ilvl w:val="1"/>
+          <w:numId w:val="11"/>
+        </w:numPr>
+      </w:pPr>
+      <w:r>
+        <w:t>This is a spot where the user can change the default number of items that will be crafted per craft. For example, when you make doors out of six oak planks, it makes three. When inputting the crafting recipe, we have to make sure to input 3 in this field so the computer knows how many times to craft an item. Also, the computer will send any extra items to storage if it accidentally makes more than the user wanted. If the user says he wants 2 doors, the last one will get sent to storage. This field uses a numeric keypad with two seven-segment displays, and the maximum value is limited to 64 to match Minecraft's stack size limits. There is also a "Clear Amount" button to reset this field.</w:t>
+      </w:r>
+    </w:p>
+    <w:p>
+      <w:pPr>
+        <w:pStyle w:val="NormalWeb"/>
         <w:numPr>
           <w:ilvl w:val="0"/>
-          <w:numId w:val="7"/>
+          <w:numId w:val="11"/>
         </w:numPr>
       </w:pPr>
       <w:r>
@@ -457,10 +441,22 @@
     </w:p>
     <w:p>
       <w:pPr>
-        <w:pStyle w:val="ListParagraph"/>
+        <w:pStyle w:val="NormalWeb"/>
+        <w:numPr>
+          <w:ilvl w:val="1"/>
+          <w:numId w:val="11"/>
+        </w:numPr>
+      </w:pPr>
+      <w:r>
+        <w:t>Using the same system for the 10 memory bits, this information will be used to store whatever items you're programming to craft in memory.</w:t>
+      </w:r>
+    </w:p>
+    <w:p>
+      <w:pPr>
+        <w:pStyle w:val="NormalWeb"/>
         <w:numPr>
           <w:ilvl w:val="0"/>
-          <w:numId w:val="7"/>
+          <w:numId w:val="11"/>
         </w:numPr>
       </w:pPr>
       <w:r>
@@ -468,16 +464,67 @@
       </w:r>
     </w:p>
     <w:p>
+      <w:pPr>
+        <w:pStyle w:val="NormalWeb"/>
+        <w:numPr>
+          <w:ilvl w:val="1"/>
+          <w:numId w:val="11"/>
+        </w:numPr>
+      </w:pPr>
+      <w:r>
+        <w:t>A submit button that will take all of this data and send it to the computer.</w:t>
+      </w:r>
+    </w:p>
+    <w:p>
+      <w:pPr>
+        <w:pStyle w:val="NormalWeb"/>
+        <w:numPr>
+          <w:ilvl w:val="1"/>
+          <w:numId w:val="11"/>
+        </w:numPr>
+      </w:pPr>
+      <w:r>
+        <w:t>All of the input data should be cleared after this button is pressed.</w:t>
+      </w:r>
+    </w:p>
+    <w:p>
+      <w:pPr>
+        <w:pStyle w:val="NormalWeb"/>
+        <w:numPr>
+          <w:ilvl w:val="0"/>
+          <w:numId w:val="11"/>
+        </w:numPr>
+      </w:pPr>
+      <w:r>
+        <w:t>Clear</w:t>
+      </w:r>
+    </w:p>
+    <w:p>
+      <w:pPr>
+        <w:pStyle w:val="NormalWeb"/>
+        <w:numPr>
+          <w:ilvl w:val="1"/>
+          <w:numId w:val="11"/>
+        </w:numPr>
+      </w:pPr>
+      <w:r>
+        <w:t>This button clears the inputs from all the input fields.</w:t>
+      </w:r>
+    </w:p>
+    <w:p>
+      <w:pPr>
+        <w:pStyle w:val="NormalWeb"/>
+      </w:pPr>
       <w:r>
         <w:t>Outputs:</w:t>
       </w:r>
     </w:p>
     <w:p>
       <w:pPr>
-        <w:pStyle w:val="ListParagraph"/>
+        <w:pStyle w:val="NormalWeb"/>
         <w:numPr>
           <w:ilvl w:val="0"/>
-          <w:numId w:val="8"/>
+          <w:numId w:val="12"/>
         </w:numPr>
       </w:pPr>
       <w:r>
@@ -486,26 +533,39 @@
     </w:p>
     <w:p>
       <w:pPr>
-        <w:pStyle w:val="ListParagraph"/>
+        <w:pStyle w:val="NormalWeb"/>
+        <w:numPr>
+          <w:ilvl w:val="1"/>
+          <w:numId w:val="12"/>
+        </w:numPr>
+      </w:pPr>
+      <w:r>
+        <w:t>Is the system busy?</w:t>
+      </w:r>
+    </w:p>
+    <w:p>
+      <w:pPr>
+        <w:pStyle w:val="NormalWeb"/>
         <w:numPr>
           <w:ilvl w:val="0"/>
-          <w:numId w:val="8"/>
-        </w:numPr>
-      </w:pPr>
-      <w:r>
-        <w:t>Current item programing 1-9</w:t>
-      </w:r>
-    </w:p>
-    <w:p>
-      <w:pPr>
-        <w:pStyle w:val="ListParagraph"/>
-        <w:numPr>
-          <w:ilvl w:val="0"/>
-          <w:numId w:val="8"/>
-        </w:numPr>
-      </w:pPr>
-      <w:r>
-        <w:t>Current item programing value in memory</w:t>
+          <w:numId w:val="12"/>
+        </w:numPr>
+      </w:pPr>
+      <w:r>
+        <w:t>Current item programming 1-9</w:t>
+      </w:r>
+    </w:p>
+    <w:p>
+      <w:pPr>
+        <w:pStyle w:val="NormalWeb"/>
+        <w:numPr>
+          <w:ilvl w:val="1"/>
+          <w:numId w:val="12"/>
+        </w:numPr>
+      </w:pPr>
+      <w:r>
+        <w:lastRenderedPageBreak/>
+        <w:t>This is just the seven-segment display that shows the user what address they are programming at this moment.</w:t>
       </w:r>
     </w:p>
     <w:p>
@@ -779,13 +839,8 @@
     </w:p>
     <w:p>
       <w:r>
-        <w:t xml:space="preserve">IDK </w:t>
-      </w:r>
-      <w:proofErr w:type="gramStart"/>
-      <w:r>
-        <w:t>yet</w:t>
-      </w:r>
-      <w:proofErr w:type="gramEnd"/>
+        <w:t>IDK yet</w:t>
+      </w:r>
     </w:p>
     <w:p>
       <w:r>
@@ -804,33 +859,18 @@
       </w:r>
     </w:p>
     <w:p>
-      <w:proofErr w:type="gramStart"/>
-      <w:r>
-        <w:t>12 bit</w:t>
-      </w:r>
-      <w:proofErr w:type="gramEnd"/>
-      <w:r>
-        <w:t xml:space="preserve"> lookup: 2^12 = 4,096 different items storable</w:t>
-      </w:r>
-    </w:p>
-    <w:p>
-      <w:proofErr w:type="gramStart"/>
-      <w:r>
-        <w:t>10 bit</w:t>
-      </w:r>
-      <w:proofErr w:type="gramEnd"/>
-      <w:r>
-        <w:t xml:space="preserve"> lookup: 2^10 = 1,024 different items storable</w:t>
-      </w:r>
-    </w:p>
-    <w:p>
-      <w:proofErr w:type="gramStart"/>
-      <w:r>
-        <w:t>8 bit</w:t>
-      </w:r>
-      <w:proofErr w:type="gramEnd"/>
-      <w:r>
-        <w:t xml:space="preserve"> lookup: 2^8 = 256 different items in storage</w:t>
+      <w:r>
+        <w:t>12 bit lookup: 2^12 = 4,096 different items storable</w:t>
+      </w:r>
+    </w:p>
+    <w:p>
+      <w:r>
+        <w:t>10 bit lookup: 2^10 = 1,024 different items storable</w:t>
+      </w:r>
+    </w:p>
+    <w:p>
+      <w:r>
+        <w:t>8 bit lookup: 2^8 = 256 different items in storage</w:t>
       </w:r>
     </w:p>
     <w:p/>
@@ -841,15 +881,7 @@
     </w:p>
     <w:p>
       <w:r>
-        <w:t xml:space="preserve">I need the memory controller to automatically allocate memory when deleting items, then when adding a Furness recipe to the memory I need one memory location stored while when storing a typical crafting </w:t>
-      </w:r>
-      <w:proofErr w:type="gramStart"/>
-      <w:r>
-        <w:t>recipe</w:t>
-      </w:r>
-      <w:proofErr w:type="gramEnd"/>
-      <w:r>
-        <w:t xml:space="preserve"> I could have anywhere from one to nine memory locations stored, so I need something to keep track of that.</w:t>
+        <w:t>I need the memory controller to automatically allocate memory when deleting items, then when adding a Furness recipe to the memory I need one memory location stored while when storing a typical crafting recipe I could have anywhere from one to nine memory locations stored, so I need something to keep track of that.</w:t>
       </w:r>
     </w:p>
     <w:p/>
@@ -861,15 +893,7 @@
     </w:p>
     <w:p>
       <w:r>
-        <w:t xml:space="preserve">My memory will be simple, it will have 10 lookup bits accessible though 2x5 bit pulses, this will mean I will have to do some transcoding to and from 10 </w:t>
-      </w:r>
-      <w:proofErr w:type="gramStart"/>
-      <w:r>
-        <w:t>bits</w:t>
-      </w:r>
-      <w:proofErr w:type="gramEnd"/>
-      <w:r>
-        <w:t xml:space="preserve"> but it will halve the wiring I need to do</w:t>
+        <w:t>My memory will be simple, it will have 10 lookup bits accessible though 2x5 bit pulses, this will mean I will have to do some transcoding to and from 10 bits but it will halve the wiring I need to do</w:t>
       </w:r>
       <w:r>
         <w:t>.</w:t>
@@ -877,13 +901,8 @@
     </w:p>
     <w:p>
       <w:r>
-        <w:t xml:space="preserve">Most of the memory will be allocated for crafting table recipe storage because at each address there needs to be at most 9x10 bit look ups for each of the nine items in the </w:t>
-      </w:r>
-      <w:proofErr w:type="gramStart"/>
-      <w:r>
-        <w:t>recipe</w:t>
-      </w:r>
-      <w:proofErr w:type="gramEnd"/>
+        <w:t>Most of the memory will be allocated for crafting table recipe storage because at each address there needs to be at most 9x10 bit look ups for each of the nine items in the recipe</w:t>
+      </w:r>
     </w:p>
     <w:p>
       <w:r>
@@ -1274,7 +1293,7 @@
         <w:rFonts w:hint="default"/>
       </w:rPr>
     </w:lvl>
-    <w:lvl w:ilvl="1" w:tplc="04090019" w:tentative="1">
+    <w:lvl w:ilvl="1" w:tplc="04090019">
       <w:start w:val="1"/>
       <w:numFmt w:val="lowerLetter"/>
       <w:lvlText w:val="%2."/>
@@ -1437,6 +1456,184 @@
     </w:lvl>
   </w:abstractNum>
   <w:abstractNum w:abstractNumId="6" w15:restartNumberingAfterBreak="0">
+    <w:nsid w:val="322209DE"/>
+    <w:multiLevelType w:val="hybridMultilevel"/>
+    <w:tmpl w:val="F90A75C8"/>
+    <w:lvl w:ilvl="0" w:tplc="0409000F">
+      <w:start w:val="1"/>
+      <w:numFmt w:val="decimal"/>
+      <w:lvlText w:val="%1."/>
+      <w:lvlJc w:val="left"/>
+      <w:pPr>
+        <w:ind w:left="720" w:hanging="360"/>
+      </w:pPr>
+      <w:rPr>
+        <w:rFonts w:hint="default"/>
+      </w:rPr>
+    </w:lvl>
+    <w:lvl w:ilvl="1" w:tplc="04090019">
+      <w:start w:val="1"/>
+      <w:numFmt w:val="lowerLetter"/>
+      <w:lvlText w:val="%2."/>
+      <w:lvlJc w:val="left"/>
+      <w:pPr>
+        <w:ind w:left="1440" w:hanging="360"/>
+      </w:pPr>
+    </w:lvl>
+    <w:lvl w:ilvl="2" w:tplc="0409001B">
+      <w:start w:val="1"/>
+      <w:numFmt w:val="lowerRoman"/>
+      <w:lvlText w:val="%3."/>
+      <w:lvlJc w:val="right"/>
+      <w:pPr>
+        <w:ind w:left="2160" w:hanging="180"/>
+      </w:pPr>
+    </w:lvl>
+    <w:lvl w:ilvl="3" w:tplc="0409000F" w:tentative="1">
+      <w:start w:val="1"/>
+      <w:numFmt w:val="decimal"/>
+      <w:lvlText w:val="%4."/>
+      <w:lvlJc w:val="left"/>
+      <w:pPr>
+        <w:ind w:left="2880" w:hanging="360"/>
+      </w:pPr>
+    </w:lvl>
+    <w:lvl w:ilvl="4" w:tplc="04090019" w:tentative="1">
+      <w:start w:val="1"/>
+      <w:numFmt w:val="lowerLetter"/>
+      <w:lvlText w:val="%5."/>
+      <w:lvlJc w:val="left"/>
+      <w:pPr>
+        <w:ind w:left="3600" w:hanging="360"/>
+      </w:pPr>
+    </w:lvl>
+    <w:lvl w:ilvl="5" w:tplc="0409001B" w:tentative="1">
+      <w:start w:val="1"/>
+      <w:numFmt w:val="lowerRoman"/>
+      <w:lvlText w:val="%6."/>
+      <w:lvlJc w:val="right"/>
+      <w:pPr>
+        <w:ind w:left="4320" w:hanging="180"/>
+      </w:pPr>
+    </w:lvl>
+    <w:lvl w:ilvl="6" w:tplc="0409000F" w:tentative="1">
+      <w:start w:val="1"/>
+      <w:numFmt w:val="decimal"/>
+      <w:lvlText w:val="%7."/>
+      <w:lvlJc w:val="left"/>
+      <w:pPr>
+        <w:ind w:left="5040" w:hanging="360"/>
+      </w:pPr>
+    </w:lvl>
+    <w:lvl w:ilvl="7" w:tplc="04090019" w:tentative="1">
+      <w:start w:val="1"/>
+      <w:numFmt w:val="lowerLetter"/>
+      <w:lvlText w:val="%8."/>
+      <w:lvlJc w:val="left"/>
+      <w:pPr>
+        <w:ind w:left="5760" w:hanging="360"/>
+      </w:pPr>
+    </w:lvl>
+    <w:lvl w:ilvl="8" w:tplc="0409001B" w:tentative="1">
+      <w:start w:val="1"/>
+      <w:numFmt w:val="lowerRoman"/>
+      <w:lvlText w:val="%9."/>
+      <w:lvlJc w:val="right"/>
+      <w:pPr>
+        <w:ind w:left="6480" w:hanging="180"/>
+      </w:pPr>
+    </w:lvl>
+  </w:abstractNum>
+  <w:abstractNum w:abstractNumId="7" w15:restartNumberingAfterBreak="0">
+    <w:nsid w:val="3AF043F1"/>
+    <w:multiLevelType w:val="hybridMultilevel"/>
+    <w:tmpl w:val="AADEA294"/>
+    <w:lvl w:ilvl="0" w:tplc="0409000F">
+      <w:start w:val="1"/>
+      <w:numFmt w:val="decimal"/>
+      <w:lvlText w:val="%1."/>
+      <w:lvlJc w:val="left"/>
+      <w:pPr>
+        <w:ind w:left="720" w:hanging="360"/>
+      </w:pPr>
+      <w:rPr>
+        <w:rFonts w:hint="default"/>
+      </w:rPr>
+    </w:lvl>
+    <w:lvl w:ilvl="1" w:tplc="04090019">
+      <w:start w:val="1"/>
+      <w:numFmt w:val="lowerLetter"/>
+      <w:lvlText w:val="%2."/>
+      <w:lvlJc w:val="left"/>
+      <w:pPr>
+        <w:ind w:left="1440" w:hanging="360"/>
+      </w:pPr>
+    </w:lvl>
+    <w:lvl w:ilvl="2" w:tplc="0409001B">
+      <w:start w:val="1"/>
+      <w:numFmt w:val="lowerRoman"/>
+      <w:lvlText w:val="%3."/>
+      <w:lvlJc w:val="right"/>
+      <w:pPr>
+        <w:ind w:left="2160" w:hanging="180"/>
+      </w:pPr>
+    </w:lvl>
+    <w:lvl w:ilvl="3" w:tplc="0409000F" w:tentative="1">
+      <w:start w:val="1"/>
+      <w:numFmt w:val="decimal"/>
+      <w:lvlText w:val="%4."/>
+      <w:lvlJc w:val="left"/>
+      <w:pPr>
+        <w:ind w:left="2880" w:hanging="360"/>
+      </w:pPr>
+    </w:lvl>
+    <w:lvl w:ilvl="4" w:tplc="04090019" w:tentative="1">
+      <w:start w:val="1"/>
+      <w:numFmt w:val="lowerLetter"/>
+      <w:lvlText w:val="%5."/>
+      <w:lvlJc w:val="left"/>
+      <w:pPr>
+        <w:ind w:left="3600" w:hanging="360"/>
+      </w:pPr>
+    </w:lvl>
+    <w:lvl w:ilvl="5" w:tplc="0409001B" w:tentative="1">
+      <w:start w:val="1"/>
+      <w:numFmt w:val="lowerRoman"/>
+      <w:lvlText w:val="%6."/>
+      <w:lvlJc w:val="right"/>
+      <w:pPr>
+        <w:ind w:left="4320" w:hanging="180"/>
+      </w:pPr>
+    </w:lvl>
+    <w:lvl w:ilvl="6" w:tplc="0409000F" w:tentative="1">
+      <w:start w:val="1"/>
+      <w:numFmt w:val="decimal"/>
+      <w:lvlText w:val="%7."/>
+      <w:lvlJc w:val="left"/>
+      <w:pPr>
+        <w:ind w:left="5040" w:hanging="360"/>
+      </w:pPr>
+    </w:lvl>
+    <w:lvl w:ilvl="7" w:tplc="04090019" w:tentative="1">
+      <w:start w:val="1"/>
+      <w:numFmt w:val="lowerLetter"/>
+      <w:lvlText w:val="%8."/>
+      <w:lvlJc w:val="left"/>
+      <w:pPr>
+        <w:ind w:left="5760" w:hanging="360"/>
+      </w:pPr>
+    </w:lvl>
+    <w:lvl w:ilvl="8" w:tplc="0409001B" w:tentative="1">
+      <w:start w:val="1"/>
+      <w:numFmt w:val="lowerRoman"/>
+      <w:lvlText w:val="%9."/>
+      <w:lvlJc w:val="right"/>
+      <w:pPr>
+        <w:ind w:left="6480" w:hanging="180"/>
+      </w:pPr>
+    </w:lvl>
+  </w:abstractNum>
+  <w:abstractNum w:abstractNumId="8" w15:restartNumberingAfterBreak="0">
     <w:nsid w:val="3B9C0818"/>
     <w:multiLevelType w:val="hybridMultilevel"/>
     <w:tmpl w:val="43100B6C"/>
@@ -1452,7 +1649,7 @@
         <w:rFonts w:hint="default"/>
       </w:rPr>
     </w:lvl>
-    <w:lvl w:ilvl="1" w:tplc="04090019" w:tentative="1">
+    <w:lvl w:ilvl="1" w:tplc="04090019">
       <w:start w:val="1"/>
       <w:numFmt w:val="lowerLetter"/>
       <w:lvlText w:val="%2."/>
@@ -1525,7 +1722,7 @@
       </w:pPr>
     </w:lvl>
   </w:abstractNum>
-  <w:abstractNum w:abstractNumId="7" w15:restartNumberingAfterBreak="0">
+  <w:abstractNum w:abstractNumId="9" w15:restartNumberingAfterBreak="0">
     <w:nsid w:val="56EB4859"/>
     <w:multiLevelType w:val="hybridMultilevel"/>
     <w:tmpl w:val="6CDCA604"/>
@@ -1542,6 +1739,184 @@
       </w:rPr>
     </w:lvl>
     <w:lvl w:ilvl="1" w:tplc="04090019" w:tentative="1">
+      <w:start w:val="1"/>
+      <w:numFmt w:val="lowerLetter"/>
+      <w:lvlText w:val="%2."/>
+      <w:lvlJc w:val="left"/>
+      <w:pPr>
+        <w:ind w:left="1440" w:hanging="360"/>
+      </w:pPr>
+    </w:lvl>
+    <w:lvl w:ilvl="2" w:tplc="0409001B" w:tentative="1">
+      <w:start w:val="1"/>
+      <w:numFmt w:val="lowerRoman"/>
+      <w:lvlText w:val="%3."/>
+      <w:lvlJc w:val="right"/>
+      <w:pPr>
+        <w:ind w:left="2160" w:hanging="180"/>
+      </w:pPr>
+    </w:lvl>
+    <w:lvl w:ilvl="3" w:tplc="0409000F" w:tentative="1">
+      <w:start w:val="1"/>
+      <w:numFmt w:val="decimal"/>
+      <w:lvlText w:val="%4."/>
+      <w:lvlJc w:val="left"/>
+      <w:pPr>
+        <w:ind w:left="2880" w:hanging="360"/>
+      </w:pPr>
+    </w:lvl>
+    <w:lvl w:ilvl="4" w:tplc="04090019" w:tentative="1">
+      <w:start w:val="1"/>
+      <w:numFmt w:val="lowerLetter"/>
+      <w:lvlText w:val="%5."/>
+      <w:lvlJc w:val="left"/>
+      <w:pPr>
+        <w:ind w:left="3600" w:hanging="360"/>
+      </w:pPr>
+    </w:lvl>
+    <w:lvl w:ilvl="5" w:tplc="0409001B" w:tentative="1">
+      <w:start w:val="1"/>
+      <w:numFmt w:val="lowerRoman"/>
+      <w:lvlText w:val="%6."/>
+      <w:lvlJc w:val="right"/>
+      <w:pPr>
+        <w:ind w:left="4320" w:hanging="180"/>
+      </w:pPr>
+    </w:lvl>
+    <w:lvl w:ilvl="6" w:tplc="0409000F" w:tentative="1">
+      <w:start w:val="1"/>
+      <w:numFmt w:val="decimal"/>
+      <w:lvlText w:val="%7."/>
+      <w:lvlJc w:val="left"/>
+      <w:pPr>
+        <w:ind w:left="5040" w:hanging="360"/>
+      </w:pPr>
+    </w:lvl>
+    <w:lvl w:ilvl="7" w:tplc="04090019" w:tentative="1">
+      <w:start w:val="1"/>
+      <w:numFmt w:val="lowerLetter"/>
+      <w:lvlText w:val="%8."/>
+      <w:lvlJc w:val="left"/>
+      <w:pPr>
+        <w:ind w:left="5760" w:hanging="360"/>
+      </w:pPr>
+    </w:lvl>
+    <w:lvl w:ilvl="8" w:tplc="0409001B" w:tentative="1">
+      <w:start w:val="1"/>
+      <w:numFmt w:val="lowerRoman"/>
+      <w:lvlText w:val="%9."/>
+      <w:lvlJc w:val="right"/>
+      <w:pPr>
+        <w:ind w:left="6480" w:hanging="180"/>
+      </w:pPr>
+    </w:lvl>
+  </w:abstractNum>
+  <w:abstractNum w:abstractNumId="10" w15:restartNumberingAfterBreak="0">
+    <w:nsid w:val="6DFE6C99"/>
+    <w:multiLevelType w:val="hybridMultilevel"/>
+    <w:tmpl w:val="6680C128"/>
+    <w:lvl w:ilvl="0" w:tplc="0409000F">
+      <w:start w:val="1"/>
+      <w:numFmt w:val="decimal"/>
+      <w:lvlText w:val="%1."/>
+      <w:lvlJc w:val="left"/>
+      <w:pPr>
+        <w:ind w:left="720" w:hanging="360"/>
+      </w:pPr>
+      <w:rPr>
+        <w:rFonts w:hint="default"/>
+      </w:rPr>
+    </w:lvl>
+    <w:lvl w:ilvl="1" w:tplc="04090019">
+      <w:start w:val="1"/>
+      <w:numFmt w:val="lowerLetter"/>
+      <w:lvlText w:val="%2."/>
+      <w:lvlJc w:val="left"/>
+      <w:pPr>
+        <w:ind w:left="1440" w:hanging="360"/>
+      </w:pPr>
+    </w:lvl>
+    <w:lvl w:ilvl="2" w:tplc="0409001B" w:tentative="1">
+      <w:start w:val="1"/>
+      <w:numFmt w:val="lowerRoman"/>
+      <w:lvlText w:val="%3."/>
+      <w:lvlJc w:val="right"/>
+      <w:pPr>
+        <w:ind w:left="2160" w:hanging="180"/>
+      </w:pPr>
+    </w:lvl>
+    <w:lvl w:ilvl="3" w:tplc="0409000F" w:tentative="1">
+      <w:start w:val="1"/>
+      <w:numFmt w:val="decimal"/>
+      <w:lvlText w:val="%4."/>
+      <w:lvlJc w:val="left"/>
+      <w:pPr>
+        <w:ind w:left="2880" w:hanging="360"/>
+      </w:pPr>
+    </w:lvl>
+    <w:lvl w:ilvl="4" w:tplc="04090019" w:tentative="1">
+      <w:start w:val="1"/>
+      <w:numFmt w:val="lowerLetter"/>
+      <w:lvlText w:val="%5."/>
+      <w:lvlJc w:val="left"/>
+      <w:pPr>
+        <w:ind w:left="3600" w:hanging="360"/>
+      </w:pPr>
+    </w:lvl>
+    <w:lvl w:ilvl="5" w:tplc="0409001B" w:tentative="1">
+      <w:start w:val="1"/>
+      <w:numFmt w:val="lowerRoman"/>
+      <w:lvlText w:val="%6."/>
+      <w:lvlJc w:val="right"/>
+      <w:pPr>
+        <w:ind w:left="4320" w:hanging="180"/>
+      </w:pPr>
+    </w:lvl>
+    <w:lvl w:ilvl="6" w:tplc="0409000F" w:tentative="1">
+      <w:start w:val="1"/>
+      <w:numFmt w:val="decimal"/>
+      <w:lvlText w:val="%7."/>
+      <w:lvlJc w:val="left"/>
+      <w:pPr>
+        <w:ind w:left="5040" w:hanging="360"/>
+      </w:pPr>
+    </w:lvl>
+    <w:lvl w:ilvl="7" w:tplc="04090019" w:tentative="1">
+      <w:start w:val="1"/>
+      <w:numFmt w:val="lowerLetter"/>
+      <w:lvlText w:val="%8."/>
+      <w:lvlJc w:val="left"/>
+      <w:pPr>
+        <w:ind w:left="5760" w:hanging="360"/>
+      </w:pPr>
+    </w:lvl>
+    <w:lvl w:ilvl="8" w:tplc="0409001B" w:tentative="1">
+      <w:start w:val="1"/>
+      <w:numFmt w:val="lowerRoman"/>
+      <w:lvlText w:val="%9."/>
+      <w:lvlJc w:val="right"/>
+      <w:pPr>
+        <w:ind w:left="6480" w:hanging="180"/>
+      </w:pPr>
+    </w:lvl>
+  </w:abstractNum>
+  <w:abstractNum w:abstractNumId="11" w15:restartNumberingAfterBreak="0">
+    <w:nsid w:val="72B73205"/>
+    <w:multiLevelType w:val="hybridMultilevel"/>
+    <w:tmpl w:val="C774563C"/>
+    <w:lvl w:ilvl="0" w:tplc="0409000F">
+      <w:start w:val="1"/>
+      <w:numFmt w:val="decimal"/>
+      <w:lvlText w:val="%1."/>
+      <w:lvlJc w:val="left"/>
+      <w:pPr>
+        <w:ind w:left="720" w:hanging="360"/>
+      </w:pPr>
+      <w:rPr>
+        <w:rFonts w:hint="default"/>
+      </w:rPr>
+    </w:lvl>
+    <w:lvl w:ilvl="1" w:tplc="04090019">
       <w:start w:val="1"/>
       <w:numFmt w:val="lowerLetter"/>
       <w:lvlText w:val="%2."/>
@@ -1630,13 +2005,25 @@
     <w:abstractNumId w:val="5"/>
   </w:num>
   <w:num w:numId="6" w16cid:durableId="1746027098">
-    <w:abstractNumId w:val="7"/>
+    <w:abstractNumId w:val="9"/>
   </w:num>
   <w:num w:numId="7" w16cid:durableId="1325317">
     <w:abstractNumId w:val="4"/>
   </w:num>
   <w:num w:numId="8" w16cid:durableId="1518077088">
+    <w:abstractNumId w:val="8"/>
+  </w:num>
+  <w:num w:numId="9" w16cid:durableId="959605422">
+    <w:abstractNumId w:val="7"/>
+  </w:num>
+  <w:num w:numId="10" w16cid:durableId="2072994595">
     <w:abstractNumId w:val="6"/>
+  </w:num>
+  <w:num w:numId="11" w16cid:durableId="1455558825">
+    <w:abstractNumId w:val="11"/>
+  </w:num>
+  <w:num w:numId="12" w16cid:durableId="225265262">
+    <w:abstractNumId w:val="10"/>
   </w:num>
 </w:numbering>
 </file>
@@ -2244,7 +2631,6 @@
   <w:style w:type="character" w:default="1" w:styleId="DefaultParagraphFont">
     <w:name w:val="Default Paragraph Font"/>
     <w:uiPriority w:val="1"/>
-    <w:semiHidden/>
     <w:unhideWhenUsed/>
   </w:style>
   <w:style w:type="table" w:default="1" w:styleId="TableNormal">
@@ -2556,6 +2942,24 @@
       <w:smallCaps/>
       <w:color w:val="0F4761" w:themeColor="accent1" w:themeShade="BF"/>
       <w:spacing w:val="5"/>
+    </w:rPr>
+  </w:style>
+  <w:style w:type="paragraph" w:styleId="NormalWeb">
+    <w:name w:val="Normal (Web)"/>
+    <w:basedOn w:val="Normal"/>
+    <w:uiPriority w:val="99"/>
+    <w:semiHidden/>
+    <w:unhideWhenUsed/>
+    <w:rsid w:val="003267AF"/>
+    <w:pPr>
+      <w:spacing w:before="100" w:beforeAutospacing="1" w:after="100" w:afterAutospacing="1" w:line="240" w:lineRule="auto"/>
+    </w:pPr>
+    <w:rPr>
+      <w:rFonts w:ascii="Times New Roman" w:eastAsia="Times New Roman" w:hAnsi="Times New Roman" w:cs="Times New Roman"/>
+      <w:kern w:val="0"/>
+      <w:sz w:val="24"/>
+      <w:szCs w:val="24"/>
+      <w14:ligatures w14:val="none"/>
     </w:rPr>
   </w:style>
 </w:styles>

</xml_diff>

<commit_message>
The Memory is working, i believe it is storing everything properly, now i need to add a storage.db to store the ammount of an item that i have. implement a StorageTerminal!
</commit_message>
<xml_diff>
--- a/CraftingProcessingUnit.docx
+++ b/CraftingProcessingUnit.docx
@@ -67,8 +67,13 @@
         </w:numPr>
       </w:pPr>
       <w:r>
-        <w:t>Number of items wanted panel</w:t>
-      </w:r>
+        <w:t xml:space="preserve">Number of items wanted </w:t>
+      </w:r>
+      <w:proofErr w:type="gramStart"/>
+      <w:r>
+        <w:t>panel</w:t>
+      </w:r>
+      <w:proofErr w:type="gramEnd"/>
     </w:p>
     <w:p>
       <w:pPr>
@@ -79,7 +84,15 @@
         </w:numPr>
       </w:pPr>
       <w:r>
-        <w:t>A place where the user chooses how many items they need from the system. This is imagined as a number pad of buttons that, when pressed, act like a microwave seven-segment display. The maximum amount of items that can be requested from the system will be 9,999, so four seven-segment displays are used. The keypad layout resembles a typical numeric keypad for ease of use.</w:t>
+        <w:t xml:space="preserve">A place where the user chooses how many items they need from the system. This is imagined as a number pad of buttons that, when pressed, act like a microwave seven-segment display. The maximum </w:t>
+      </w:r>
+      <w:proofErr w:type="gramStart"/>
+      <w:r>
+        <w:t>amount</w:t>
+      </w:r>
+      <w:proofErr w:type="gramEnd"/>
+      <w:r>
+        <w:t xml:space="preserve"> of items that can be requested from the system will be 9,999, so four seven-segment displays are used. The keypad layout resembles a typical numeric keypad for ease of use.</w:t>
       </w:r>
     </w:p>
     <w:p>
@@ -91,8 +104,13 @@
         </w:numPr>
       </w:pPr>
       <w:r>
-        <w:t>Craft button</w:t>
-      </w:r>
+        <w:t xml:space="preserve">Craft </w:t>
+      </w:r>
+      <w:proofErr w:type="gramStart"/>
+      <w:r>
+        <w:t>button</w:t>
+      </w:r>
+      <w:proofErr w:type="gramEnd"/>
     </w:p>
     <w:p>
       <w:pPr>
@@ -147,7 +165,15 @@
         </w:numPr>
       </w:pPr>
       <w:r>
-        <w:t>How many of the selected item do we already have in storage?</w:t>
+        <w:t xml:space="preserve">How many of the selected </w:t>
+      </w:r>
+      <w:proofErr w:type="gramStart"/>
+      <w:r>
+        <w:t>item</w:t>
+      </w:r>
+      <w:proofErr w:type="gramEnd"/>
+      <w:r>
+        <w:t xml:space="preserve"> do we already have in storage?</w:t>
       </w:r>
     </w:p>
     <w:p>
@@ -159,7 +185,15 @@
         </w:numPr>
       </w:pPr>
       <w:r>
-        <w:t>If we have the amount of items the user wants to craft already in storage, then just ship those items to the user. If there is any at all in storage, use them, then craft the remaining items needed to fulfill the user's requests.</w:t>
+        <w:t xml:space="preserve">If we have the </w:t>
+      </w:r>
+      <w:proofErr w:type="gramStart"/>
+      <w:r>
+        <w:t>amount</w:t>
+      </w:r>
+      <w:proofErr w:type="gramEnd"/>
+      <w:r>
+        <w:t xml:space="preserve"> of items the user wants to craft already in storage, then just ship those items to the user. If there is any at all in storage, use them, then craft the remaining items needed to fulfill the user's requests.</w:t>
       </w:r>
     </w:p>
     <w:p>
@@ -171,7 +205,15 @@
         </w:numPr>
       </w:pPr>
       <w:r>
-        <w:t>How many of the selected items are currently able to be crafted, taking into account all dependencies?</w:t>
+        <w:t xml:space="preserve">How many of the selected items are currently able to be crafted, </w:t>
+      </w:r>
+      <w:proofErr w:type="gramStart"/>
+      <w:r>
+        <w:t>taking into account</w:t>
+      </w:r>
+      <w:proofErr w:type="gramEnd"/>
+      <w:r>
+        <w:t xml:space="preserve"> all dependencies?</w:t>
       </w:r>
     </w:p>
     <w:p>
@@ -219,7 +261,15 @@
         </w:numPr>
       </w:pPr>
       <w:r>
-        <w:t>Request 5 smooth stones from storage. If none exist, smelt 5 smooth stones; if none exist, smelt 5 cobblestones.</w:t>
+        <w:t xml:space="preserve">Request 5 smooth stones from storage. If none </w:t>
+      </w:r>
+      <w:proofErr w:type="gramStart"/>
+      <w:r>
+        <w:t>exist</w:t>
+      </w:r>
+      <w:proofErr w:type="gramEnd"/>
+      <w:r>
+        <w:t>, smelt 5 smooth stones; if none exist, smelt 5 cobblestones.</w:t>
       </w:r>
     </w:p>
     <w:p>
@@ -267,7 +317,15 @@
         </w:numPr>
       </w:pPr>
       <w:r>
-        <w:t>If the system is currently crafting, it will NOT accept any new jobs. This is just a lamp that is on if the system is busy.</w:t>
+        <w:t xml:space="preserve">If the system is currently </w:t>
+      </w:r>
+      <w:proofErr w:type="gramStart"/>
+      <w:r>
+        <w:t>crafting</w:t>
+      </w:r>
+      <w:proofErr w:type="gramEnd"/>
+      <w:r>
+        <w:t>, it will NOT accept any new jobs. This is just a lamp that is on if the system is busy.</w:t>
       </w:r>
     </w:p>
     <w:p>
@@ -347,13 +405,8 @@
         </w:numPr>
       </w:pPr>
       <w:r>
-        <w:t xml:space="preserve">This is a toggle button; off is crafting, on is smelting, and the default is </w:t>
-      </w:r>
-      <w:proofErr w:type="spellStart"/>
-      <w:r>
-        <w:t>off.</w:t>
-      </w:r>
-      <w:proofErr w:type="spellEnd"/>
+        <w:t>This is a toggle button; off is crafting, on is smelting, and the default is off.</w:t>
+      </w:r>
     </w:p>
     <w:p>
       <w:pPr>
@@ -376,7 +429,15 @@
         </w:numPr>
       </w:pPr>
       <w:r>
-        <w:t>The UI has 10 bits that act the same way as in the Crafting Terminal. However, this time there is a button that will rotate through each of the inputs and outputs. There will be a seven-segment display that starts up at 1. If we input addresses into the system and click the button, it will count up to 2, and so on. The important thing is that when the button is clicked and the values are all changed back to their default values of zero, it remembers them so that when the button is pressed enough times to roll over from 9 to 1, 1 will have the original values placed inside.</w:t>
+        <w:t xml:space="preserve">The UI has 10 bits that act the same way as in the Crafting Terminal. However, this time there is a button that will rotate through each of the inputs and outputs. There will be a seven-segment display that starts up at 1. If we input addresses into the system and click the button, it will </w:t>
+      </w:r>
+      <w:proofErr w:type="gramStart"/>
+      <w:r>
+        <w:t>count up</w:t>
+      </w:r>
+      <w:proofErr w:type="gramEnd"/>
+      <w:r>
+        <w:t xml:space="preserve"> to 2, and so on. The important thing is that when the button is clicked and the values are all changed back to their default values of zero, it remembers them so that when the button is pressed enough times to roll over from 9 to 1, 1 will have the original values placed inside.</w:t>
       </w:r>
     </w:p>
     <w:p>
@@ -400,7 +461,15 @@
         </w:numPr>
       </w:pPr>
       <w:r>
-        <w:t>This uses the same buttons as the previous ones, except when smelting there is only one input item, so we only have to remember the singular address. This means that if the crafting/smelting button is on, the switch address being put in will get disabled, and only the first address will get sent to the greater program later.</w:t>
+        <w:t xml:space="preserve">This uses the same buttons as the previous ones, except when smelting there is only one input item, so we only </w:t>
+      </w:r>
+      <w:proofErr w:type="gramStart"/>
+      <w:r>
+        <w:t>have to</w:t>
+      </w:r>
+      <w:proofErr w:type="gramEnd"/>
+      <w:r>
+        <w:t xml:space="preserve"> remember the singular address. This means that if the crafting/smelting button is on, the switch address being put in will get disabled, and only the first address will get sent to the greater program later.</w:t>
       </w:r>
     </w:p>
     <w:p>
@@ -424,7 +493,23 @@
         </w:numPr>
       </w:pPr>
       <w:r>
-        <w:t>This is a spot where the user can change the default number of items that will be crafted per craft. For example, when you make doors out of six oak planks, it makes three. When inputting the crafting recipe, we have to make sure to input 3 in this field so the computer knows how many times to craft an item. Also, the computer will send any extra items to storage if it accidentally makes more than the user wanted. If the user says he wants 2 doors, the last one will get sent to storage. This field uses a numeric keypad with two seven-segment displays, and the maximum value is limited to 64 to match Minecraft's stack size limits. There is also a "Clear Amount" button to reset this field.</w:t>
+        <w:t xml:space="preserve">This is a spot where the user can change the default number of items that will be crafted per craft. For example, when you make doors out of six oak planks, it makes three. When inputting the crafting recipe, we have to make sure to input 3 in this </w:t>
+      </w:r>
+      <w:proofErr w:type="gramStart"/>
+      <w:r>
+        <w:t>field</w:t>
+      </w:r>
+      <w:proofErr w:type="gramEnd"/>
+      <w:r>
+        <w:t xml:space="preserve"> so the computer knows how many times to craft an item. Also, the computer will send any extra items to storage if it accidentally makes more than the user wanted. If the user says he wants 2 doors, the last one will </w:t>
+      </w:r>
+      <w:proofErr w:type="gramStart"/>
+      <w:r>
+        <w:t>get</w:t>
+      </w:r>
+      <w:proofErr w:type="gramEnd"/>
+      <w:r>
+        <w:t xml:space="preserve"> sent to storage. This field uses a numeric keypad with two seven-segment displays, and the maximum value is limited to 64 to match Minecraft's stack size limits. There is also a "Clear Amount" button to reset this field.</w:t>
       </w:r>
     </w:p>
     <w:p>
@@ -472,7 +557,15 @@
         </w:numPr>
       </w:pPr>
       <w:r>
-        <w:t>A submit button that will take all of this data and send it to the computer.</w:t>
+        <w:t xml:space="preserve">A submit button that will take </w:t>
+      </w:r>
+      <w:proofErr w:type="gramStart"/>
+      <w:r>
+        <w:t>all of</w:t>
+      </w:r>
+      <w:proofErr w:type="gramEnd"/>
+      <w:r>
+        <w:t xml:space="preserve"> this data and send it to the computer.</w:t>
       </w:r>
     </w:p>
     <w:p>
@@ -483,8 +576,13 @@
           <w:numId w:val="11"/>
         </w:numPr>
       </w:pPr>
-      <w:r>
-        <w:t>All of the input data should be cleared after this button is pressed.</w:t>
+      <w:proofErr w:type="gramStart"/>
+      <w:r>
+        <w:t>All of</w:t>
+      </w:r>
+      <w:proofErr w:type="gramEnd"/>
+      <w:r>
+        <w:t xml:space="preserve"> the input data should be cleared after this button is pressed.</w:t>
       </w:r>
     </w:p>
     <w:p>
@@ -839,8 +937,13 @@
     </w:p>
     <w:p>
       <w:r>
-        <w:t>IDK yet</w:t>
-      </w:r>
+        <w:t xml:space="preserve">IDK </w:t>
+      </w:r>
+      <w:proofErr w:type="gramStart"/>
+      <w:r>
+        <w:t>yet</w:t>
+      </w:r>
+      <w:proofErr w:type="gramEnd"/>
     </w:p>
     <w:p>
       <w:r>
@@ -859,18 +962,33 @@
       </w:r>
     </w:p>
     <w:p>
-      <w:r>
-        <w:t>12 bit lookup: 2^12 = 4,096 different items storable</w:t>
-      </w:r>
-    </w:p>
-    <w:p>
-      <w:r>
-        <w:t>10 bit lookup: 2^10 = 1,024 different items storable</w:t>
-      </w:r>
-    </w:p>
-    <w:p>
-      <w:r>
-        <w:t>8 bit lookup: 2^8 = 256 different items in storage</w:t>
+      <w:proofErr w:type="gramStart"/>
+      <w:r>
+        <w:t>12 bit</w:t>
+      </w:r>
+      <w:proofErr w:type="gramEnd"/>
+      <w:r>
+        <w:t xml:space="preserve"> lookup: 2^12 = 4,096 different items storable</w:t>
+      </w:r>
+    </w:p>
+    <w:p>
+      <w:proofErr w:type="gramStart"/>
+      <w:r>
+        <w:t>10 bit</w:t>
+      </w:r>
+      <w:proofErr w:type="gramEnd"/>
+      <w:r>
+        <w:t xml:space="preserve"> lookup: 2^10 = 1,024 different items storable</w:t>
+      </w:r>
+    </w:p>
+    <w:p>
+      <w:proofErr w:type="gramStart"/>
+      <w:r>
+        <w:t>8 bit</w:t>
+      </w:r>
+      <w:proofErr w:type="gramEnd"/>
+      <w:r>
+        <w:t xml:space="preserve"> lookup: 2^8 = 256 different items in storage</w:t>
       </w:r>
     </w:p>
     <w:p/>
@@ -881,7 +999,15 @@
     </w:p>
     <w:p>
       <w:r>
-        <w:t>I need the memory controller to automatically allocate memory when deleting items, then when adding a Furness recipe to the memory I need one memory location stored while when storing a typical crafting recipe I could have anywhere from one to nine memory locations stored, so I need something to keep track of that.</w:t>
+        <w:t xml:space="preserve">I need the memory controller to automatically allocate memory when deleting items, then when adding a Furness recipe to the memory I need one memory location stored while when storing a typical crafting </w:t>
+      </w:r>
+      <w:proofErr w:type="gramStart"/>
+      <w:r>
+        <w:t>recipe</w:t>
+      </w:r>
+      <w:proofErr w:type="gramEnd"/>
+      <w:r>
+        <w:t xml:space="preserve"> I could have anywhere from one to nine memory locations stored, so I need something to keep track of that.</w:t>
       </w:r>
     </w:p>
     <w:p/>
@@ -893,7 +1019,15 @@
     </w:p>
     <w:p>
       <w:r>
-        <w:t>My memory will be simple, it will have 10 lookup bits accessible though 2x5 bit pulses, this will mean I will have to do some transcoding to and from 10 bits but it will halve the wiring I need to do</w:t>
+        <w:t xml:space="preserve">My memory will be simple, it will have 10 lookup bits accessible though 2x5 bit pulses, this will mean I will have to do some transcoding to and from 10 </w:t>
+      </w:r>
+      <w:proofErr w:type="gramStart"/>
+      <w:r>
+        <w:t>bits</w:t>
+      </w:r>
+      <w:proofErr w:type="gramEnd"/>
+      <w:r>
+        <w:t xml:space="preserve"> but it will halve the wiring I need to do</w:t>
       </w:r>
       <w:r>
         <w:t>.</w:t>
@@ -901,12 +1035,122 @@
     </w:p>
     <w:p>
       <w:r>
-        <w:t>Most of the memory will be allocated for crafting table recipe storage because at each address there needs to be at most 9x10 bit look ups for each of the nine items in the recipe</w:t>
-      </w:r>
+        <w:t xml:space="preserve">Most of the memory will be allocated for crafting table recipe storage because at each address there needs to be at most 9x10 bit look ups for each of the nine items in the </w:t>
+      </w:r>
+      <w:proofErr w:type="gramStart"/>
+      <w:r>
+        <w:t>recipe</w:t>
+      </w:r>
+      <w:proofErr w:type="gramEnd"/>
     </w:p>
     <w:p>
       <w:r>
         <w:t xml:space="preserve">There will be a signal that is separate from the data that tells the memory to output data at the specified address or to overwrite memory at that address. </w:t>
+      </w:r>
+    </w:p>
+    <w:p>
+      <w:r>
+        <w:br w:type="page"/>
+      </w:r>
+    </w:p>
+    <w:p>
+      <w:r>
+        <w:lastRenderedPageBreak/>
+        <w:t xml:space="preserve">The database will need to take </w:t>
+      </w:r>
+      <w:r>
+        <w:t>11 lists of 10 bits.</w:t>
+      </w:r>
+    </w:p>
+    <w:p>
+      <w:r>
+        <w:drawing>
+          <wp:inline distT="0" distB="0" distL="0" distR="0" wp14:anchorId="2EDBCCC5" wp14:editId="1D392FE4">
+            <wp:extent cx="5943600" cy="776605"/>
+            <wp:effectExtent l="0" t="0" r="0" b="4445"/>
+            <wp:docPr id="488112736" name="Picture 1" descr="A screenshot of a computer program&#10;&#10;Description automatically generated"/>
+            <wp:cNvGraphicFramePr>
+              <a:graphicFrameLocks xmlns:a="http://schemas.openxmlformats.org/drawingml/2006/main" noChangeAspect="1"/>
+            </wp:cNvGraphicFramePr>
+            <a:graphic xmlns:a="http://schemas.openxmlformats.org/drawingml/2006/main">
+              <a:graphicData uri="http://schemas.openxmlformats.org/drawingml/2006/picture">
+                <pic:pic xmlns:pic="http://schemas.openxmlformats.org/drawingml/2006/picture">
+                  <pic:nvPicPr>
+                    <pic:cNvPr id="488112736" name="Picture 1" descr="A screenshot of a computer program&#10;&#10;Description automatically generated"/>
+                    <pic:cNvPicPr/>
+                  </pic:nvPicPr>
+                  <pic:blipFill>
+                    <a:blip r:embed="rId5"/>
+                    <a:stretch>
+                      <a:fillRect/>
+                    </a:stretch>
+                  </pic:blipFill>
+                  <pic:spPr>
+                    <a:xfrm>
+                      <a:off x="0" y="0"/>
+                      <a:ext cx="5943600" cy="776605"/>
+                    </a:xfrm>
+                    <a:prstGeom prst="rect">
+                      <a:avLst/>
+                    </a:prstGeom>
+                  </pic:spPr>
+                </pic:pic>
+              </a:graphicData>
+            </a:graphic>
+          </wp:inline>
+        </w:drawing>
+      </w:r>
+    </w:p>
+    <w:p>
+      <w:r>
+        <w:t>The first nine are address bits for memory locations that store item addresses per slot in the crafting table if these are all zeros that means that spot in the recipe is blank.</w:t>
+      </w:r>
+    </w:p>
+    <w:p>
+      <w:r>
+        <w:t xml:space="preserve">Next </w:t>
+      </w:r>
+      <w:r>
+        <w:t>list of 10 bits is the location in memory all this information should be located under, and the location in storage that will store any extra items crafted.</w:t>
+      </w:r>
+    </w:p>
+    <w:p>
+      <w:r>
+        <w:t xml:space="preserve">And last is a list of 10 bits that that the first one signifies if the recipe is </w:t>
+      </w:r>
+      <w:proofErr w:type="spellStart"/>
+      <w:r>
+        <w:t>ment</w:t>
+      </w:r>
+      <w:proofErr w:type="spellEnd"/>
+      <w:r>
+        <w:t xml:space="preserve"> for a crafting table or a </w:t>
+      </w:r>
+      <w:proofErr w:type="spellStart"/>
+      <w:r>
+        <w:t>furness</w:t>
+      </w:r>
+      <w:proofErr w:type="spellEnd"/>
+      <w:r>
+        <w:t xml:space="preserve">, if it is a 0 that means the recipe is for a crafting table, if it is a one that means the recipe is for a </w:t>
+      </w:r>
+      <w:proofErr w:type="spellStart"/>
+      <w:r>
+        <w:t>furness</w:t>
+      </w:r>
+      <w:proofErr w:type="spellEnd"/>
+      <w:r>
+        <w:t xml:space="preserve">. The next 2 bits are place holders </w:t>
+      </w:r>
+      <w:proofErr w:type="spellStart"/>
+      <w:proofErr w:type="gramStart"/>
+      <w:r>
+        <w:t>incase</w:t>
+      </w:r>
+      <w:proofErr w:type="spellEnd"/>
+      <w:proofErr w:type="gramEnd"/>
+      <w:r>
+        <w:t xml:space="preserve"> I want to add functionality later, and the last 7 are for storing the binary number up to 64 in size.</w:t>
       </w:r>
     </w:p>
     <w:sectPr>
@@ -2631,6 +2875,7 @@
   <w:style w:type="character" w:default="1" w:styleId="DefaultParagraphFont">
     <w:name w:val="Default Paragraph Font"/>
     <w:uiPriority w:val="1"/>
+    <w:semiHidden/>
     <w:unhideWhenUsed/>
   </w:style>
   <w:style w:type="table" w:default="1" w:styleId="TableNormal">

</xml_diff>

<commit_message>
Working Fake Chest UI for keeping track of whats in the system, Its a test system to see if the same thing would work good in minecraft.
</commit_message>
<xml_diff>
--- a/CraftingProcessingUnit.docx
+++ b/CraftingProcessingUnit.docx
@@ -47,15 +47,7 @@
         </w:numPr>
       </w:pPr>
       <w:r>
-        <w:t xml:space="preserve">This is likely a storage place full of all the items that are programmed into the system. In the Minecraft version, it will be a chest full of all the programmed items that the </w:t>
-      </w:r>
-      <w:proofErr w:type="spellStart"/>
-      <w:r>
-        <w:t>CraftingProcessingUnit</w:t>
-      </w:r>
-      <w:proofErr w:type="spellEnd"/>
-      <w:r>
-        <w:t xml:space="preserve"> can craft. The names of those items will be a 10-bit memory address, stored in binary. In the program version, it will just be a button that, when clicked, will change from one to zero and from zero to one.</w:t>
+        <w:t>This is likely a storage place full of all the items that are programmed into the system. In the Minecraft version, it will be a chest full of all the programmed items that the CraftingProcessingUnit can craft. The names of those items will be a 10-bit memory address, stored in binary. In the program version, it will just be a button that, when clicked, will change from one to zero and from zero to one.</w:t>
       </w:r>
     </w:p>
     <w:p>
@@ -67,13 +59,8 @@
         </w:numPr>
       </w:pPr>
       <w:r>
-        <w:t xml:space="preserve">Number of items wanted </w:t>
-      </w:r>
-      <w:proofErr w:type="gramStart"/>
-      <w:r>
-        <w:t>panel</w:t>
-      </w:r>
-      <w:proofErr w:type="gramEnd"/>
+        <w:t>Number of items wanted panel</w:t>
+      </w:r>
     </w:p>
     <w:p>
       <w:pPr>
@@ -84,15 +71,7 @@
         </w:numPr>
       </w:pPr>
       <w:r>
-        <w:t xml:space="preserve">A place where the user chooses how many items they need from the system. This is imagined as a number pad of buttons that, when pressed, act like a microwave seven-segment display. The maximum </w:t>
-      </w:r>
-      <w:proofErr w:type="gramStart"/>
-      <w:r>
-        <w:t>amount</w:t>
-      </w:r>
-      <w:proofErr w:type="gramEnd"/>
-      <w:r>
-        <w:t xml:space="preserve"> of items that can be requested from the system will be 9,999, so four seven-segment displays are used. The keypad layout resembles a typical numeric keypad for ease of use.</w:t>
+        <w:t>A place where the user chooses how many items they need from the system. This is imagined as a number pad of buttons that, when pressed, act like a microwave seven-segment display. The maximum amount of items that can be requested from the system will be 9,999, so four seven-segment displays are used. The keypad layout resembles a typical numeric keypad for ease of use.</w:t>
       </w:r>
     </w:p>
     <w:p>
@@ -104,13 +83,8 @@
         </w:numPr>
       </w:pPr>
       <w:r>
-        <w:t xml:space="preserve">Craft </w:t>
-      </w:r>
-      <w:proofErr w:type="gramStart"/>
-      <w:r>
-        <w:t>button</w:t>
-      </w:r>
-      <w:proofErr w:type="gramEnd"/>
+        <w:t>Craft button</w:t>
+      </w:r>
     </w:p>
     <w:p>
       <w:pPr>
@@ -165,15 +139,7 @@
         </w:numPr>
       </w:pPr>
       <w:r>
-        <w:t xml:space="preserve">How many of the selected </w:t>
-      </w:r>
-      <w:proofErr w:type="gramStart"/>
-      <w:r>
-        <w:t>item</w:t>
-      </w:r>
-      <w:proofErr w:type="gramEnd"/>
-      <w:r>
-        <w:t xml:space="preserve"> do we already have in storage?</w:t>
+        <w:t>How many of the selected item do we already have in storage?</w:t>
       </w:r>
     </w:p>
     <w:p>
@@ -185,15 +151,7 @@
         </w:numPr>
       </w:pPr>
       <w:r>
-        <w:t xml:space="preserve">If we have the </w:t>
-      </w:r>
-      <w:proofErr w:type="gramStart"/>
-      <w:r>
-        <w:t>amount</w:t>
-      </w:r>
-      <w:proofErr w:type="gramEnd"/>
-      <w:r>
-        <w:t xml:space="preserve"> of items the user wants to craft already in storage, then just ship those items to the user. If there is any at all in storage, use them, then craft the remaining items needed to fulfill the user's requests.</w:t>
+        <w:t>If we have the amount of items the user wants to craft already in storage, then just ship those items to the user. If there is any at all in storage, use them, then craft the remaining items needed to fulfill the user's requests.</w:t>
       </w:r>
     </w:p>
     <w:p>
@@ -205,15 +163,7 @@
         </w:numPr>
       </w:pPr>
       <w:r>
-        <w:t xml:space="preserve">How many of the selected items are currently able to be crafted, </w:t>
-      </w:r>
-      <w:proofErr w:type="gramStart"/>
-      <w:r>
-        <w:t>taking into account</w:t>
-      </w:r>
-      <w:proofErr w:type="gramEnd"/>
-      <w:r>
-        <w:t xml:space="preserve"> all dependencies?</w:t>
+        <w:t>How many of the selected items are currently able to be crafted, taking into account all dependencies?</w:t>
       </w:r>
     </w:p>
     <w:p>
@@ -261,15 +211,7 @@
         </w:numPr>
       </w:pPr>
       <w:r>
-        <w:t xml:space="preserve">Request 5 smooth stones from storage. If none </w:t>
-      </w:r>
-      <w:proofErr w:type="gramStart"/>
-      <w:r>
-        <w:t>exist</w:t>
-      </w:r>
-      <w:proofErr w:type="gramEnd"/>
-      <w:r>
-        <w:t>, smelt 5 smooth stones; if none exist, smelt 5 cobblestones.</w:t>
+        <w:t>Request 5 smooth stones from storage. If none exist, smelt 5 smooth stones; if none exist, smelt 5 cobblestones.</w:t>
       </w:r>
     </w:p>
     <w:p>
@@ -317,15 +259,7 @@
         </w:numPr>
       </w:pPr>
       <w:r>
-        <w:t xml:space="preserve">If the system is currently </w:t>
-      </w:r>
-      <w:proofErr w:type="gramStart"/>
-      <w:r>
-        <w:t>crafting</w:t>
-      </w:r>
-      <w:proofErr w:type="gramEnd"/>
-      <w:r>
-        <w:t>, it will NOT accept any new jobs. This is just a lamp that is on if the system is busy.</w:t>
+        <w:t>If the system is currently crafting, it will NOT accept any new jobs. This is just a lamp that is on if the system is busy.</w:t>
       </w:r>
     </w:p>
     <w:p>
@@ -429,15 +363,7 @@
         </w:numPr>
       </w:pPr>
       <w:r>
-        <w:t xml:space="preserve">The UI has 10 bits that act the same way as in the Crafting Terminal. However, this time there is a button that will rotate through each of the inputs and outputs. There will be a seven-segment display that starts up at 1. If we input addresses into the system and click the button, it will </w:t>
-      </w:r>
-      <w:proofErr w:type="gramStart"/>
-      <w:r>
-        <w:t>count up</w:t>
-      </w:r>
-      <w:proofErr w:type="gramEnd"/>
-      <w:r>
-        <w:t xml:space="preserve"> to 2, and so on. The important thing is that when the button is clicked and the values are all changed back to their default values of zero, it remembers them so that when the button is pressed enough times to roll over from 9 to 1, 1 will have the original values placed inside.</w:t>
+        <w:t>The UI has 10 bits that act the same way as in the Crafting Terminal. However, this time there is a button that will rotate through each of the inputs and outputs. There will be a seven-segment display that starts up at 1. If we input addresses into the system and click the button, it will count up to 2, and so on. The important thing is that when the button is clicked and the values are all changed back to their default values of zero, it remembers them so that when the button is pressed enough times to roll over from 9 to 1, 1 will have the original values placed inside.</w:t>
       </w:r>
     </w:p>
     <w:p>
@@ -461,15 +387,7 @@
         </w:numPr>
       </w:pPr>
       <w:r>
-        <w:t xml:space="preserve">This uses the same buttons as the previous ones, except when smelting there is only one input item, so we only </w:t>
-      </w:r>
-      <w:proofErr w:type="gramStart"/>
-      <w:r>
-        <w:t>have to</w:t>
-      </w:r>
-      <w:proofErr w:type="gramEnd"/>
-      <w:r>
-        <w:t xml:space="preserve"> remember the singular address. This means that if the crafting/smelting button is on, the switch address being put in will get disabled, and only the first address will get sent to the greater program later.</w:t>
+        <w:t>This uses the same buttons as the previous ones, except when smelting there is only one input item, so we only have to remember the singular address. This means that if the crafting/smelting button is on, the switch address being put in will get disabled, and only the first address will get sent to the greater program later.</w:t>
       </w:r>
     </w:p>
     <w:p>
@@ -493,23 +411,7 @@
         </w:numPr>
       </w:pPr>
       <w:r>
-        <w:t xml:space="preserve">This is a spot where the user can change the default number of items that will be crafted per craft. For example, when you make doors out of six oak planks, it makes three. When inputting the crafting recipe, we have to make sure to input 3 in this </w:t>
-      </w:r>
-      <w:proofErr w:type="gramStart"/>
-      <w:r>
-        <w:t>field</w:t>
-      </w:r>
-      <w:proofErr w:type="gramEnd"/>
-      <w:r>
-        <w:t xml:space="preserve"> so the computer knows how many times to craft an item. Also, the computer will send any extra items to storage if it accidentally makes more than the user wanted. If the user says he wants 2 doors, the last one will </w:t>
-      </w:r>
-      <w:proofErr w:type="gramStart"/>
-      <w:r>
-        <w:t>get</w:t>
-      </w:r>
-      <w:proofErr w:type="gramEnd"/>
-      <w:r>
-        <w:t xml:space="preserve"> sent to storage. This field uses a numeric keypad with two seven-segment displays, and the maximum value is limited to 64 to match Minecraft's stack size limits. There is also a "Clear Amount" button to reset this field.</w:t>
+        <w:t>This is a spot where the user can change the default number of items that will be crafted per craft. For example, when you make doors out of six oak planks, it makes three. When inputting the crafting recipe, we have to make sure to input 3 in this field so the computer knows how many times to craft an item. Also, the computer will send any extra items to storage if it accidentally makes more than the user wanted. If the user says he wants 2 doors, the last one will get sent to storage. This field uses a numeric keypad with two seven-segment displays, and the maximum value is limited to 64 to match Minecraft's stack size limits. There is also a "Clear Amount" button to reset this field.</w:t>
       </w:r>
     </w:p>
     <w:p>
@@ -557,15 +459,7 @@
         </w:numPr>
       </w:pPr>
       <w:r>
-        <w:t xml:space="preserve">A submit button that will take </w:t>
-      </w:r>
-      <w:proofErr w:type="gramStart"/>
-      <w:r>
-        <w:t>all of</w:t>
-      </w:r>
-      <w:proofErr w:type="gramEnd"/>
-      <w:r>
-        <w:t xml:space="preserve"> this data and send it to the computer.</w:t>
+        <w:t>A submit button that will take all of this data and send it to the computer.</w:t>
       </w:r>
     </w:p>
     <w:p>
@@ -576,13 +470,8 @@
           <w:numId w:val="11"/>
         </w:numPr>
       </w:pPr>
-      <w:proofErr w:type="gramStart"/>
-      <w:r>
-        <w:t>All of</w:t>
-      </w:r>
-      <w:proofErr w:type="gramEnd"/>
-      <w:r>
-        <w:t xml:space="preserve"> the input data should be cleared after this button is pressed.</w:t>
+      <w:r>
+        <w:t>All of the input data should be cleared after this button is pressed.</w:t>
       </w:r>
     </w:p>
     <w:p>
@@ -896,13 +785,8 @@
       </w:r>
     </w:p>
     <w:p>
-      <w:proofErr w:type="spellStart"/>
-      <w:r>
-        <w:t>Ouputs</w:t>
-      </w:r>
-      <w:proofErr w:type="spellEnd"/>
-      <w:r>
-        <w:t xml:space="preserve"> to Recipe Terminal:</w:t>
+      <w:r>
+        <w:t>Ouputs to Recipe Terminal:</w:t>
       </w:r>
     </w:p>
     <w:p>
@@ -937,13 +821,8 @@
     </w:p>
     <w:p>
       <w:r>
-        <w:t xml:space="preserve">IDK </w:t>
-      </w:r>
-      <w:proofErr w:type="gramStart"/>
-      <w:r>
-        <w:t>yet</w:t>
-      </w:r>
-      <w:proofErr w:type="gramEnd"/>
+        <w:t>IDK yet</w:t>
+      </w:r>
     </w:p>
     <w:p>
       <w:r>
@@ -962,33 +841,18 @@
       </w:r>
     </w:p>
     <w:p>
-      <w:proofErr w:type="gramStart"/>
-      <w:r>
-        <w:t>12 bit</w:t>
-      </w:r>
-      <w:proofErr w:type="gramEnd"/>
-      <w:r>
-        <w:t xml:space="preserve"> lookup: 2^12 = 4,096 different items storable</w:t>
-      </w:r>
-    </w:p>
-    <w:p>
-      <w:proofErr w:type="gramStart"/>
-      <w:r>
-        <w:t>10 bit</w:t>
-      </w:r>
-      <w:proofErr w:type="gramEnd"/>
-      <w:r>
-        <w:t xml:space="preserve"> lookup: 2^10 = 1,024 different items storable</w:t>
-      </w:r>
-    </w:p>
-    <w:p>
-      <w:proofErr w:type="gramStart"/>
-      <w:r>
-        <w:t>8 bit</w:t>
-      </w:r>
-      <w:proofErr w:type="gramEnd"/>
-      <w:r>
-        <w:t xml:space="preserve"> lookup: 2^8 = 256 different items in storage</w:t>
+      <w:r>
+        <w:t>12 bit lookup: 2^12 = 4,096 different items storable</w:t>
+      </w:r>
+    </w:p>
+    <w:p>
+      <w:r>
+        <w:t>10 bit lookup: 2^10 = 1,024 different items storable</w:t>
+      </w:r>
+    </w:p>
+    <w:p>
+      <w:r>
+        <w:t>8 bit lookup: 2^8 = 256 different items in storage</w:t>
       </w:r>
     </w:p>
     <w:p/>
@@ -999,15 +863,7 @@
     </w:p>
     <w:p>
       <w:r>
-        <w:t xml:space="preserve">I need the memory controller to automatically allocate memory when deleting items, then when adding a Furness recipe to the memory I need one memory location stored while when storing a typical crafting </w:t>
-      </w:r>
-      <w:proofErr w:type="gramStart"/>
-      <w:r>
-        <w:t>recipe</w:t>
-      </w:r>
-      <w:proofErr w:type="gramEnd"/>
-      <w:r>
-        <w:t xml:space="preserve"> I could have anywhere from one to nine memory locations stored, so I need something to keep track of that.</w:t>
+        <w:t>I need the memory controller to automatically allocate memory when deleting items, then when adding a Furness recipe to the memory I need one memory location stored while when storing a typical crafting recipe I could have anywhere from one to nine memory locations stored, so I need something to keep track of that.</w:t>
       </w:r>
     </w:p>
     <w:p/>
@@ -1019,15 +875,7 @@
     </w:p>
     <w:p>
       <w:r>
-        <w:t xml:space="preserve">My memory will be simple, it will have 10 lookup bits accessible though 2x5 bit pulses, this will mean I will have to do some transcoding to and from 10 </w:t>
-      </w:r>
-      <w:proofErr w:type="gramStart"/>
-      <w:r>
-        <w:t>bits</w:t>
-      </w:r>
-      <w:proofErr w:type="gramEnd"/>
-      <w:r>
-        <w:t xml:space="preserve"> but it will halve the wiring I need to do</w:t>
+        <w:t>My memory will be simple, it will have 10 lookup bits accessible though 2x5 bit pulses, this will mean I will have to do some transcoding to and from 10 bits but it will halve the wiring I need to do</w:t>
       </w:r>
       <w:r>
         <w:t>.</w:t>
@@ -1035,13 +883,8 @@
     </w:p>
     <w:p>
       <w:r>
-        <w:t xml:space="preserve">Most of the memory will be allocated for crafting table recipe storage because at each address there needs to be at most 9x10 bit look ups for each of the nine items in the </w:t>
-      </w:r>
-      <w:proofErr w:type="gramStart"/>
-      <w:r>
-        <w:t>recipe</w:t>
-      </w:r>
-      <w:proofErr w:type="gramEnd"/>
+        <w:t>Most of the memory will be allocated for crafting table recipe storage because at each address there needs to be at most 9x10 bit look ups for each of the nine items in the recipe</w:t>
+      </w:r>
     </w:p>
     <w:p>
       <w:r>
@@ -1064,6 +907,9 @@
     </w:p>
     <w:p>
       <w:r>
+        <w:rPr>
+          <w:noProof/>
+        </w:rPr>
         <w:drawing>
           <wp:inline distT="0" distB="0" distL="0" distR="0" wp14:anchorId="2EDBCCC5" wp14:editId="1D392FE4">
             <wp:extent cx="5943600" cy="776605"/>
@@ -1116,41 +962,18 @@
     </w:p>
     <w:p>
       <w:r>
-        <w:t xml:space="preserve">And last is a list of 10 bits that that the first one signifies if the recipe is </w:t>
-      </w:r>
-      <w:proofErr w:type="spellStart"/>
-      <w:r>
-        <w:t>ment</w:t>
-      </w:r>
-      <w:proofErr w:type="spellEnd"/>
-      <w:r>
-        <w:t xml:space="preserve"> for a crafting table or a </w:t>
-      </w:r>
-      <w:proofErr w:type="spellStart"/>
-      <w:r>
-        <w:t>furness</w:t>
-      </w:r>
-      <w:proofErr w:type="spellEnd"/>
-      <w:r>
-        <w:t xml:space="preserve">, if it is a 0 that means the recipe is for a crafting table, if it is a one that means the recipe is for a </w:t>
-      </w:r>
-      <w:proofErr w:type="spellStart"/>
-      <w:r>
-        <w:t>furness</w:t>
-      </w:r>
-      <w:proofErr w:type="spellEnd"/>
-      <w:r>
-        <w:t xml:space="preserve">. The next 2 bits are place holders </w:t>
-      </w:r>
-      <w:proofErr w:type="spellStart"/>
-      <w:proofErr w:type="gramStart"/>
-      <w:r>
-        <w:t>incase</w:t>
-      </w:r>
-      <w:proofErr w:type="spellEnd"/>
-      <w:proofErr w:type="gramEnd"/>
-      <w:r>
-        <w:t xml:space="preserve"> I want to add functionality later, and the last 7 are for storing the binary number up to 64 in size.</w:t>
+        <w:t>And last is a list of 10 bits that that the first one signifies if the recipe is ment for a crafting table or a furness, if it is a 0 that means the recipe is for a crafting table, if it is a one that means the recipe is for a furness. The next 2 bits are place holders incase I want to add functionality later, and the last 7 are for storing the binary number up to 64 in size.</w:t>
+      </w:r>
+    </w:p>
+    <w:p/>
+    <w:p>
+      <w:r>
+        <w:t>Storage</w:t>
+      </w:r>
+    </w:p>
+    <w:p>
+      <w:r>
+        <w:t>ok create me another GUI class for my main program that basically takes an address and an item and based on that address renames a button in a grid position at that address. if the button is clicked it will bring up a message box with the address. by default the button should just show its address for its name, and there should be a delete button next to the add button that takes the address in the box and deletes the information about the button. All that this GUI is for is a substitue for a chest because when i build the real thing in minecraft Im going to be renaming items to their addresses and putting them inside a chest to reference later. The way the addresses should work is like accessing ram in a real computer, the address is going to point to a place in memory. The first 5 bits are the address row the data is on, and the last 5 bits in an address are the address column the data is on.</w:t>
       </w:r>
     </w:p>
     <w:sectPr>

</xml_diff>